<commit_message>
Fonctions pour trouver le min/max d'une liste, récupérer une ligne ou une colonne d'une matrice, savoir si une case est vide
</commit_message>
<xml_diff>
--- a/OTHELLO(To_Do_List).docx
+++ b/OTHELLO(To_Do_List).docx
@@ -1,6 +1,6 @@
 
 <file path=word/document.xml><?xml version="1.0" encoding="utf-8"?>
-<w:document xmlns:wpc="http://schemas.microsoft.com/office/word/2010/wordprocessingCanvas" xmlns:cx="http://schemas.microsoft.com/office/drawing/2014/chartex" xmlns:cx1="http://schemas.microsoft.com/office/drawing/2015/9/8/chartex" xmlns:cx2="http://schemas.microsoft.com/office/drawing/2015/10/21/chartex" xmlns:cx3="http://schemas.microsoft.com/office/drawing/2016/5/9/chartex" xmlns:cx4="http://schemas.microsoft.com/office/drawing/2016/5/10/chartex" xmlns:cx5="http://schemas.microsoft.com/office/drawing/2016/5/11/chartex" xmlns:cx6="http://schemas.microsoft.com/office/drawing/2016/5/12/chartex" xmlns:cx7="http://schemas.microsoft.com/office/drawing/2016/5/13/chartex" xmlns:cx8="http://schemas.microsoft.com/office/drawing/2016/5/14/chartex" xmlns:mc="http://schemas.openxmlformats.org/markup-compatibility/2006" xmlns:aink="http://schemas.microsoft.com/office/drawing/2016/ink" xmlns:am3d="http://schemas.microsoft.com/office/drawing/2017/model3d" xmlns:o="urn:schemas-microsoft-com:office:office" xmlns:r="http://schemas.openxmlformats.org/officeDocument/2006/relationships" xmlns:m="http://schemas.openxmlformats.org/officeDocument/2006/math" xmlns:v="urn:schemas-microsoft-com:vml" xmlns:wp14="http://schemas.microsoft.com/office/word/2010/wordprocessingDrawing" xmlns:wp="http://schemas.openxmlformats.org/drawingml/2006/wordprocessingDrawing" xmlns:w10="urn:schemas-microsoft-com:office:word" xmlns:w="http://schemas.openxmlformats.org/wordprocessingml/2006/main" xmlns:w14="http://schemas.microsoft.com/office/word/2010/wordml" xmlns:w15="http://schemas.microsoft.com/office/word/2012/wordml" xmlns:w16cex="http://schemas.microsoft.com/office/word/2018/wordml/cex" xmlns:w16cid="http://schemas.microsoft.com/office/word/2016/wordml/cid" xmlns:w16="http://schemas.microsoft.com/office/word/2018/wordml" xmlns:w16sdtdh="http://schemas.microsoft.com/office/word/2020/wordml/sdtdatahash" xmlns:w16se="http://schemas.microsoft.com/office/word/2015/wordml/symex" xmlns:wpg="http://schemas.microsoft.com/office/word/2010/wordprocessingGroup" xmlns:wpi="http://schemas.microsoft.com/office/word/2010/wordprocessingInk" xmlns:wne="http://schemas.microsoft.com/office/word/2006/wordml" xmlns:wps="http://schemas.microsoft.com/office/word/2010/wordprocessingShape" mc:Ignorable="w14 w15 w16se w16cid w16 w16cex w16sdtdh wp14">
+<w:document xmlns:wpc="http://schemas.microsoft.com/office/word/2010/wordprocessingCanvas" xmlns:cx="http://schemas.microsoft.com/office/drawing/2014/chartex" xmlns:mc="http://schemas.openxmlformats.org/markup-compatibility/2006" xmlns:o="urn:schemas-microsoft-com:office:office" xmlns:r="http://schemas.openxmlformats.org/officeDocument/2006/relationships" xmlns:m="http://schemas.openxmlformats.org/officeDocument/2006/math" xmlns:v="urn:schemas-microsoft-com:vml" xmlns:wp14="http://schemas.microsoft.com/office/word/2010/wordprocessingDrawing" xmlns:wp="http://schemas.openxmlformats.org/drawingml/2006/wordprocessingDrawing" xmlns:w10="urn:schemas-microsoft-com:office:word" xmlns:w="http://schemas.openxmlformats.org/wordprocessingml/2006/main" xmlns:w14="http://schemas.microsoft.com/office/word/2010/wordml" xmlns:w15="http://schemas.microsoft.com/office/word/2012/wordml" xmlns:w16se="http://schemas.microsoft.com/office/word/2015/wordml/symex" xmlns:wpg="http://schemas.microsoft.com/office/word/2010/wordprocessingGroup" xmlns:wpi="http://schemas.microsoft.com/office/word/2010/wordprocessingInk" xmlns:wne="http://schemas.microsoft.com/office/word/2006/wordml" xmlns:wps="http://schemas.microsoft.com/office/word/2010/wordprocessingShape" mc:Ignorable="w14 w15 w16se wp14">
   <w:body>
     <w:p>
       <w:pPr>
@@ -75,53 +75,643 @@
     </w:p>
     <w:p>
       <w:pPr>
-        <w:pStyle w:val="ListParagraph"/>
-        <w:numPr>
-          <w:ilvl w:val="0"/>
-          <w:numId w:val="1"/>
-        </w:numPr>
+        <w:pStyle w:val="Paragraphedeliste"/>
         <w:rPr>
           <w:lang w:val="fr-FR"/>
         </w:rPr>
       </w:pPr>
-      <w:proofErr w:type="spellStart"/>
-      <w:proofErr w:type="gramStart"/>
-      <w:r>
-        <w:rPr>
-          <w:lang w:val="fr-FR"/>
-        </w:rPr>
-        <w:t>caseVide</w:t>
-      </w:r>
-      <w:proofErr w:type="spellEnd"/>
-      <w:r>
-        <w:rPr>
-          <w:lang w:val="fr-FR"/>
-        </w:rPr>
-        <w:t>(</w:t>
-      </w:r>
-      <w:proofErr w:type="spellStart"/>
-      <w:proofErr w:type="gramEnd"/>
-      <w:r>
-        <w:rPr>
-          <w:lang w:val="fr-FR"/>
-        </w:rPr>
-        <w:t>Grid,Row,Column</w:t>
-      </w:r>
-      <w:proofErr w:type="spellEnd"/>
-      <w:r>
-        <w:rPr>
-          <w:lang w:val="fr-FR"/>
-        </w:rPr>
-        <w:t>).</w:t>
-      </w:r>
     </w:p>
+    <w:tbl>
+      <w:tblPr>
+        <w:tblStyle w:val="Grilledutableau"/>
+        <w:tblW w:w="0" w:type="auto"/>
+        <w:jc w:val="center"/>
+        <w:tblLook w:val="04A0" w:firstRow="1" w:lastRow="0" w:firstColumn="1" w:lastColumn="0" w:noHBand="0" w:noVBand="1"/>
+      </w:tblPr>
+      <w:tblGrid>
+        <w:gridCol w:w="3666"/>
+        <w:gridCol w:w="2254"/>
+        <w:gridCol w:w="2946"/>
+      </w:tblGrid>
+      <w:tr>
+        <w:trPr>
+          <w:jc w:val="center"/>
+        </w:trPr>
+        <w:tc>
+          <w:tcPr>
+            <w:tcW w:w="3666" w:type="dxa"/>
+          </w:tcPr>
+          <w:p>
+            <w:pPr>
+              <w:jc w:val="center"/>
+              <w:rPr>
+                <w:b/>
+                <w:lang w:val="fr-FR"/>
+              </w:rPr>
+            </w:pPr>
+            <w:r>
+              <w:rPr>
+                <w:b/>
+                <w:lang w:val="fr-FR"/>
+              </w:rPr>
+              <w:t>TO DO</w:t>
+            </w:r>
+          </w:p>
+        </w:tc>
+        <w:tc>
+          <w:tcPr>
+            <w:tcW w:w="2254" w:type="dxa"/>
+          </w:tcPr>
+          <w:p>
+            <w:pPr>
+              <w:jc w:val="center"/>
+              <w:rPr>
+                <w:b/>
+                <w:lang w:val="fr-FR"/>
+              </w:rPr>
+            </w:pPr>
+            <w:r>
+              <w:rPr>
+                <w:b/>
+                <w:lang w:val="fr-FR"/>
+              </w:rPr>
+              <w:t>IN PROGRESS</w:t>
+            </w:r>
+          </w:p>
+        </w:tc>
+        <w:tc>
+          <w:tcPr>
+            <w:tcW w:w="2254" w:type="dxa"/>
+          </w:tcPr>
+          <w:p>
+            <w:pPr>
+              <w:jc w:val="center"/>
+              <w:rPr>
+                <w:b/>
+                <w:lang w:val="fr-FR"/>
+              </w:rPr>
+            </w:pPr>
+            <w:r>
+              <w:rPr>
+                <w:b/>
+                <w:lang w:val="fr-FR"/>
+              </w:rPr>
+              <w:t>DONE</w:t>
+            </w:r>
+          </w:p>
+        </w:tc>
+      </w:tr>
+      <w:tr>
+        <w:trPr>
+          <w:jc w:val="center"/>
+        </w:trPr>
+        <w:tc>
+          <w:tcPr>
+            <w:tcW w:w="3666" w:type="dxa"/>
+          </w:tcPr>
+          <w:p>
+            <w:pPr>
+              <w:pStyle w:val="Paragraphedeliste"/>
+              <w:rPr>
+                <w:lang w:val="fr-FR"/>
+              </w:rPr>
+            </w:pPr>
+          </w:p>
+        </w:tc>
+        <w:tc>
+          <w:tcPr>
+            <w:tcW w:w="2254" w:type="dxa"/>
+          </w:tcPr>
+          <w:p>
+            <w:pPr>
+              <w:rPr>
+                <w:lang w:val="fr-FR"/>
+              </w:rPr>
+            </w:pPr>
+          </w:p>
+        </w:tc>
+        <w:tc>
+          <w:tcPr>
+            <w:tcW w:w="2254" w:type="dxa"/>
+          </w:tcPr>
+          <w:p>
+            <w:pPr>
+              <w:rPr>
+                <w:lang w:val="fr-FR"/>
+              </w:rPr>
+            </w:pPr>
+            <w:proofErr w:type="spellStart"/>
+            <w:proofErr w:type="gramStart"/>
+            <w:r>
+              <w:rPr>
+                <w:lang w:val="fr-FR"/>
+              </w:rPr>
+              <w:t>caseVide</w:t>
+            </w:r>
+            <w:proofErr w:type="spellEnd"/>
+            <w:proofErr w:type="gramEnd"/>
+            <w:r>
+              <w:rPr>
+                <w:lang w:val="fr-FR"/>
+              </w:rPr>
+              <w:t>(</w:t>
+            </w:r>
+            <w:proofErr w:type="spellStart"/>
+            <w:r>
+              <w:rPr>
+                <w:lang w:val="fr-FR"/>
+              </w:rPr>
+              <w:t>Grid,Row,Column</w:t>
+            </w:r>
+            <w:proofErr w:type="spellEnd"/>
+            <w:r>
+              <w:rPr>
+                <w:lang w:val="fr-FR"/>
+              </w:rPr>
+              <w:t>)</w:t>
+            </w:r>
+          </w:p>
+          <w:p>
+            <w:pPr>
+              <w:jc w:val="center"/>
+              <w:rPr>
+                <w:lang w:val="fr-FR"/>
+              </w:rPr>
+            </w:pPr>
+          </w:p>
+        </w:tc>
+      </w:tr>
+      <w:tr>
+        <w:trPr>
+          <w:jc w:val="center"/>
+        </w:trPr>
+        <w:tc>
+          <w:tcPr>
+            <w:tcW w:w="3666" w:type="dxa"/>
+          </w:tcPr>
+          <w:p>
+            <w:pPr>
+              <w:jc w:val="center"/>
+              <w:rPr>
+                <w:lang w:val="fr-FR"/>
+              </w:rPr>
+            </w:pPr>
+            <w:proofErr w:type="spellStart"/>
+            <w:r>
+              <w:rPr>
+                <w:lang w:val="fr-FR"/>
+              </w:rPr>
+              <w:t>IsFinal</w:t>
+            </w:r>
+            <w:proofErr w:type="spellEnd"/>
+            <w:r>
+              <w:rPr>
+                <w:lang w:val="fr-FR"/>
+              </w:rPr>
+              <w:t>(</w:t>
+            </w:r>
+            <w:proofErr w:type="spellStart"/>
+            <w:r>
+              <w:rPr>
+                <w:lang w:val="fr-FR"/>
+              </w:rPr>
+              <w:t>Grid</w:t>
+            </w:r>
+            <w:proofErr w:type="spellEnd"/>
+            <w:r>
+              <w:rPr>
+                <w:lang w:val="fr-FR"/>
+              </w:rPr>
+              <w:t>)</w:t>
+            </w:r>
+          </w:p>
+          <w:p>
+            <w:pPr>
+              <w:jc w:val="center"/>
+              <w:rPr>
+                <w:lang w:val="fr-FR"/>
+              </w:rPr>
+            </w:pPr>
+            <w:r>
+              <w:rPr>
+                <w:lang w:val="fr-FR"/>
+              </w:rPr>
+              <w:t>Indique si le jeu est fini</w:t>
+            </w:r>
+          </w:p>
+        </w:tc>
+        <w:tc>
+          <w:tcPr>
+            <w:tcW w:w="2254" w:type="dxa"/>
+          </w:tcPr>
+          <w:p>
+            <w:pPr>
+              <w:rPr>
+                <w:lang w:val="fr-FR"/>
+              </w:rPr>
+            </w:pPr>
+          </w:p>
+        </w:tc>
+        <w:tc>
+          <w:tcPr>
+            <w:tcW w:w="2254" w:type="dxa"/>
+          </w:tcPr>
+          <w:p>
+            <w:pPr>
+              <w:rPr>
+                <w:lang w:val="fr-FR"/>
+              </w:rPr>
+            </w:pPr>
+          </w:p>
+        </w:tc>
+      </w:tr>
+      <w:tr>
+        <w:trPr>
+          <w:jc w:val="center"/>
+        </w:trPr>
+        <w:tc>
+          <w:tcPr>
+            <w:tcW w:w="3666" w:type="dxa"/>
+          </w:tcPr>
+          <w:p>
+            <w:pPr>
+              <w:jc w:val="center"/>
+              <w:rPr>
+                <w:lang w:val="fr-FR"/>
+              </w:rPr>
+            </w:pPr>
+            <w:proofErr w:type="spellStart"/>
+            <w:r>
+              <w:rPr>
+                <w:lang w:val="fr-FR"/>
+              </w:rPr>
+              <w:t>PossibleMove</w:t>
+            </w:r>
+            <w:proofErr w:type="spellEnd"/>
+            <w:r>
+              <w:rPr>
+                <w:lang w:val="fr-FR"/>
+              </w:rPr>
+              <w:t>(</w:t>
+            </w:r>
+            <w:proofErr w:type="spellStart"/>
+            <w:proofErr w:type="gramStart"/>
+            <w:r>
+              <w:rPr>
+                <w:lang w:val="fr-FR"/>
+              </w:rPr>
+              <w:t>Grid,Row</w:t>
+            </w:r>
+            <w:proofErr w:type="gramEnd"/>
+            <w:r>
+              <w:rPr>
+                <w:lang w:val="fr-FR"/>
+              </w:rPr>
+              <w:t>,Column</w:t>
+            </w:r>
+            <w:proofErr w:type="spellEnd"/>
+            <w:r>
+              <w:rPr>
+                <w:lang w:val="fr-FR"/>
+              </w:rPr>
+              <w:t>)</w:t>
+            </w:r>
+          </w:p>
+          <w:p>
+            <w:pPr>
+              <w:jc w:val="center"/>
+              <w:rPr>
+                <w:lang w:val="fr-FR"/>
+              </w:rPr>
+            </w:pPr>
+            <w:r>
+              <w:rPr>
+                <w:lang w:val="fr-FR"/>
+              </w:rPr>
+              <w:t>Indique si on peut jouer un pion dans cette case</w:t>
+            </w:r>
+          </w:p>
+        </w:tc>
+        <w:tc>
+          <w:tcPr>
+            <w:tcW w:w="2254" w:type="dxa"/>
+          </w:tcPr>
+          <w:p>
+            <w:pPr>
+              <w:rPr>
+                <w:lang w:val="fr-FR"/>
+              </w:rPr>
+            </w:pPr>
+          </w:p>
+        </w:tc>
+        <w:tc>
+          <w:tcPr>
+            <w:tcW w:w="2254" w:type="dxa"/>
+          </w:tcPr>
+          <w:p>
+            <w:pPr>
+              <w:rPr>
+                <w:lang w:val="fr-FR"/>
+              </w:rPr>
+            </w:pPr>
+          </w:p>
+        </w:tc>
+      </w:tr>
+      <w:tr>
+        <w:trPr>
+          <w:jc w:val="center"/>
+        </w:trPr>
+        <w:tc>
+          <w:tcPr>
+            <w:tcW w:w="3666" w:type="dxa"/>
+          </w:tcPr>
+          <w:p>
+            <w:pPr>
+              <w:jc w:val="center"/>
+              <w:rPr>
+                <w:lang w:val="fr-FR"/>
+              </w:rPr>
+            </w:pPr>
+            <w:proofErr w:type="spellStart"/>
+            <w:r>
+              <w:rPr>
+                <w:lang w:val="fr-FR"/>
+              </w:rPr>
+              <w:t>CoeffCase</w:t>
+            </w:r>
+            <w:proofErr w:type="spellEnd"/>
+            <w:r>
+              <w:rPr>
+                <w:lang w:val="fr-FR"/>
+              </w:rPr>
+              <w:t>(</w:t>
+            </w:r>
+            <w:proofErr w:type="spellStart"/>
+            <w:proofErr w:type="gramStart"/>
+            <w:r>
+              <w:rPr>
+                <w:lang w:val="fr-FR"/>
+              </w:rPr>
+              <w:t>Row,Column</w:t>
+            </w:r>
+            <w:proofErr w:type="spellEnd"/>
+            <w:proofErr w:type="gramEnd"/>
+            <w:r>
+              <w:rPr>
+                <w:lang w:val="fr-FR"/>
+              </w:rPr>
+              <w:t>)</w:t>
+            </w:r>
+          </w:p>
+          <w:p>
+            <w:pPr>
+              <w:jc w:val="center"/>
+              <w:rPr>
+                <w:lang w:val="fr-FR"/>
+              </w:rPr>
+            </w:pPr>
+            <w:r>
+              <w:rPr>
+                <w:lang w:val="fr-FR"/>
+              </w:rPr>
+              <w:t>Indique la valeur d’une case pour la fonction d’évaluation</w:t>
+            </w:r>
+          </w:p>
+        </w:tc>
+        <w:tc>
+          <w:tcPr>
+            <w:tcW w:w="2254" w:type="dxa"/>
+          </w:tcPr>
+          <w:p>
+            <w:pPr>
+              <w:rPr>
+                <w:lang w:val="fr-FR"/>
+              </w:rPr>
+            </w:pPr>
+          </w:p>
+        </w:tc>
+        <w:tc>
+          <w:tcPr>
+            <w:tcW w:w="2254" w:type="dxa"/>
+          </w:tcPr>
+          <w:p>
+            <w:pPr>
+              <w:rPr>
+                <w:lang w:val="fr-FR"/>
+              </w:rPr>
+            </w:pPr>
+          </w:p>
+        </w:tc>
+        <w:bookmarkStart w:id="0" w:name="_GoBack"/>
+        <w:bookmarkEnd w:id="0"/>
+      </w:tr>
+      <w:tr>
+        <w:trPr>
+          <w:jc w:val="center"/>
+        </w:trPr>
+        <w:tc>
+          <w:tcPr>
+            <w:tcW w:w="3666" w:type="dxa"/>
+          </w:tcPr>
+          <w:p>
+            <w:pPr>
+              <w:jc w:val="center"/>
+              <w:rPr>
+                <w:lang w:val="fr-FR"/>
+              </w:rPr>
+            </w:pPr>
+            <w:proofErr w:type="spellStart"/>
+            <w:r>
+              <w:rPr>
+                <w:lang w:val="fr-FR"/>
+              </w:rPr>
+              <w:t>NextMove</w:t>
+            </w:r>
+            <w:proofErr w:type="spellEnd"/>
+            <w:r>
+              <w:rPr>
+                <w:lang w:val="fr-FR"/>
+              </w:rPr>
+              <w:t>(</w:t>
+            </w:r>
+            <w:proofErr w:type="spellStart"/>
+            <w:proofErr w:type="gramStart"/>
+            <w:r>
+              <w:rPr>
+                <w:lang w:val="fr-FR"/>
+              </w:rPr>
+              <w:t>Grid,GridOut</w:t>
+            </w:r>
+            <w:proofErr w:type="spellEnd"/>
+            <w:proofErr w:type="gramEnd"/>
+            <w:r>
+              <w:rPr>
+                <w:lang w:val="fr-FR"/>
+              </w:rPr>
+              <w:t>)</w:t>
+            </w:r>
+          </w:p>
+          <w:p>
+            <w:pPr>
+              <w:jc w:val="center"/>
+              <w:rPr>
+                <w:lang w:val="fr-FR"/>
+              </w:rPr>
+            </w:pPr>
+            <w:r>
+              <w:rPr>
+                <w:lang w:val="fr-FR"/>
+              </w:rPr>
+              <w:t>Donne la configuration obtenue après avoir joué un coup</w:t>
+            </w:r>
+          </w:p>
+        </w:tc>
+        <w:tc>
+          <w:tcPr>
+            <w:tcW w:w="2254" w:type="dxa"/>
+          </w:tcPr>
+          <w:p>
+            <w:pPr>
+              <w:rPr>
+                <w:lang w:val="fr-FR"/>
+              </w:rPr>
+            </w:pPr>
+          </w:p>
+        </w:tc>
+        <w:tc>
+          <w:tcPr>
+            <w:tcW w:w="2254" w:type="dxa"/>
+          </w:tcPr>
+          <w:p>
+            <w:pPr>
+              <w:rPr>
+                <w:lang w:val="fr-FR"/>
+              </w:rPr>
+            </w:pPr>
+          </w:p>
+        </w:tc>
+      </w:tr>
+      <w:tr>
+        <w:trPr>
+          <w:jc w:val="center"/>
+        </w:trPr>
+        <w:tc>
+          <w:tcPr>
+            <w:tcW w:w="3666" w:type="dxa"/>
+          </w:tcPr>
+          <w:p>
+            <w:pPr>
+              <w:rPr>
+                <w:lang w:val="fr-FR"/>
+              </w:rPr>
+            </w:pPr>
+          </w:p>
+        </w:tc>
+        <w:tc>
+          <w:tcPr>
+            <w:tcW w:w="2254" w:type="dxa"/>
+          </w:tcPr>
+          <w:p>
+            <w:pPr>
+              <w:rPr>
+                <w:lang w:val="fr-FR"/>
+              </w:rPr>
+            </w:pPr>
+          </w:p>
+        </w:tc>
+        <w:tc>
+          <w:tcPr>
+            <w:tcW w:w="2254" w:type="dxa"/>
+          </w:tcPr>
+          <w:p>
+            <w:pPr>
+              <w:jc w:val="center"/>
+              <w:rPr>
+                <w:lang w:val="fr-FR"/>
+              </w:rPr>
+            </w:pPr>
+            <w:r>
+              <w:rPr>
+                <w:lang w:val="fr-FR"/>
+              </w:rPr>
+              <w:t>Max/Min(Liste)</w:t>
+            </w:r>
+          </w:p>
+        </w:tc>
+      </w:tr>
+      <w:tr>
+        <w:trPr>
+          <w:jc w:val="center"/>
+        </w:trPr>
+        <w:tc>
+          <w:tcPr>
+            <w:tcW w:w="3666" w:type="dxa"/>
+          </w:tcPr>
+          <w:p>
+            <w:pPr>
+              <w:rPr>
+                <w:lang w:val="fr-FR"/>
+              </w:rPr>
+            </w:pPr>
+          </w:p>
+        </w:tc>
+        <w:tc>
+          <w:tcPr>
+            <w:tcW w:w="2254" w:type="dxa"/>
+          </w:tcPr>
+          <w:p>
+            <w:pPr>
+              <w:rPr>
+                <w:lang w:val="fr-FR"/>
+              </w:rPr>
+            </w:pPr>
+          </w:p>
+        </w:tc>
+        <w:tc>
+          <w:tcPr>
+            <w:tcW w:w="2254" w:type="dxa"/>
+          </w:tcPr>
+          <w:p>
+            <w:pPr>
+              <w:jc w:val="center"/>
+              <w:rPr>
+                <w:lang w:val="fr-FR"/>
+              </w:rPr>
+            </w:pPr>
+            <w:proofErr w:type="spellStart"/>
+            <w:r>
+              <w:rPr>
+                <w:lang w:val="fr-FR"/>
+              </w:rPr>
+              <w:t>Eval</w:t>
+            </w:r>
+            <w:proofErr w:type="spellEnd"/>
+            <w:r>
+              <w:rPr>
+                <w:lang w:val="fr-FR"/>
+              </w:rPr>
+              <w:t>(</w:t>
+            </w:r>
+            <w:proofErr w:type="spellStart"/>
+            <w:r>
+              <w:rPr>
+                <w:lang w:val="fr-FR"/>
+              </w:rPr>
+              <w:t>Grid,Player</w:t>
+            </w:r>
+            <w:proofErr w:type="spellEnd"/>
+            <w:r>
+              <w:rPr>
+                <w:lang w:val="fr-FR"/>
+              </w:rPr>
+              <w:t>)</w:t>
+            </w:r>
+          </w:p>
+        </w:tc>
+      </w:tr>
+    </w:tbl>
     <w:p>
       <w:pPr>
-        <w:pStyle w:val="ListParagraph"/>
-        <w:numPr>
-          <w:ilvl w:val="0"/>
-          <w:numId w:val="1"/>
-        </w:numPr>
         <w:rPr>
           <w:lang w:val="fr-FR"/>
         </w:rPr>
@@ -138,7 +728,7 @@
 </file>
 
 <file path=word/numbering.xml><?xml version="1.0" encoding="utf-8"?>
-<w:numbering xmlns:wpc="http://schemas.microsoft.com/office/word/2010/wordprocessingCanvas" xmlns:cx="http://schemas.microsoft.com/office/drawing/2014/chartex" xmlns:cx1="http://schemas.microsoft.com/office/drawing/2015/9/8/chartex" xmlns:cx2="http://schemas.microsoft.com/office/drawing/2015/10/21/chartex" xmlns:cx3="http://schemas.microsoft.com/office/drawing/2016/5/9/chartex" xmlns:cx4="http://schemas.microsoft.com/office/drawing/2016/5/10/chartex" xmlns:cx5="http://schemas.microsoft.com/office/drawing/2016/5/11/chartex" xmlns:cx6="http://schemas.microsoft.com/office/drawing/2016/5/12/chartex" xmlns:cx7="http://schemas.microsoft.com/office/drawing/2016/5/13/chartex" xmlns:cx8="http://schemas.microsoft.com/office/drawing/2016/5/14/chartex" xmlns:mc="http://schemas.openxmlformats.org/markup-compatibility/2006" xmlns:aink="http://schemas.microsoft.com/office/drawing/2016/ink" xmlns:am3d="http://schemas.microsoft.com/office/drawing/2017/model3d" xmlns:o="urn:schemas-microsoft-com:office:office" xmlns:r="http://schemas.openxmlformats.org/officeDocument/2006/relationships" xmlns:m="http://schemas.openxmlformats.org/officeDocument/2006/math" xmlns:v="urn:schemas-microsoft-com:vml" xmlns:wp14="http://schemas.microsoft.com/office/word/2010/wordprocessingDrawing" xmlns:wp="http://schemas.openxmlformats.org/drawingml/2006/wordprocessingDrawing" xmlns:w10="urn:schemas-microsoft-com:office:word" xmlns:w="http://schemas.openxmlformats.org/wordprocessingml/2006/main" xmlns:w14="http://schemas.microsoft.com/office/word/2010/wordml" xmlns:w15="http://schemas.microsoft.com/office/word/2012/wordml" xmlns:w16cex="http://schemas.microsoft.com/office/word/2018/wordml/cex" xmlns:w16cid="http://schemas.microsoft.com/office/word/2016/wordml/cid" xmlns:w16="http://schemas.microsoft.com/office/word/2018/wordml" xmlns:w16sdtdh="http://schemas.microsoft.com/office/word/2020/wordml/sdtdatahash" xmlns:w16se="http://schemas.microsoft.com/office/word/2015/wordml/symex" xmlns:wpg="http://schemas.microsoft.com/office/word/2010/wordprocessingGroup" xmlns:wpi="http://schemas.microsoft.com/office/word/2010/wordprocessingInk" xmlns:wne="http://schemas.microsoft.com/office/word/2006/wordml" xmlns:wps="http://schemas.microsoft.com/office/word/2010/wordprocessingShape" mc:Ignorable="w14 w15 w16se w16cid w16 w16cex w16sdtdh wp14">
+<w:numbering xmlns:wpc="http://schemas.microsoft.com/office/word/2010/wordprocessingCanvas" xmlns:cx="http://schemas.microsoft.com/office/drawing/2014/chartex" xmlns:mc="http://schemas.openxmlformats.org/markup-compatibility/2006" xmlns:o="urn:schemas-microsoft-com:office:office" xmlns:r="http://schemas.openxmlformats.org/officeDocument/2006/relationships" xmlns:m="http://schemas.openxmlformats.org/officeDocument/2006/math" xmlns:v="urn:schemas-microsoft-com:vml" xmlns:wp14="http://schemas.microsoft.com/office/word/2010/wordprocessingDrawing" xmlns:wp="http://schemas.openxmlformats.org/drawingml/2006/wordprocessingDrawing" xmlns:w10="urn:schemas-microsoft-com:office:word" xmlns:w="http://schemas.openxmlformats.org/wordprocessingml/2006/main" xmlns:w14="http://schemas.microsoft.com/office/word/2010/wordml" xmlns:w15="http://schemas.microsoft.com/office/word/2012/wordml" xmlns:w16se="http://schemas.microsoft.com/office/word/2015/wordml/symex" xmlns:wpg="http://schemas.microsoft.com/office/word/2010/wordprocessingGroup" xmlns:wpi="http://schemas.microsoft.com/office/word/2010/wordprocessingInk" xmlns:wne="http://schemas.microsoft.com/office/word/2006/wordml" xmlns:wps="http://schemas.microsoft.com/office/word/2010/wordprocessingShape" mc:Ignorable="w14 w15 w16se wp14">
   <w:abstractNum w:abstractNumId="0" w15:restartNumberingAfterBreak="0">
     <w:nsid w:val="2C673424"/>
     <w:multiLevelType w:val="hybridMultilevel"/>
@@ -258,19 +848,19 @@
 </file>
 
 <file path=word/styles.xml><?xml version="1.0" encoding="utf-8"?>
-<w:styles xmlns:mc="http://schemas.openxmlformats.org/markup-compatibility/2006" xmlns:r="http://schemas.openxmlformats.org/officeDocument/2006/relationships" xmlns:w="http://schemas.openxmlformats.org/wordprocessingml/2006/main" xmlns:w14="http://schemas.microsoft.com/office/word/2010/wordml" xmlns:w15="http://schemas.microsoft.com/office/word/2012/wordml" xmlns:w16cex="http://schemas.microsoft.com/office/word/2018/wordml/cex" xmlns:w16cid="http://schemas.microsoft.com/office/word/2016/wordml/cid" xmlns:w16="http://schemas.microsoft.com/office/word/2018/wordml" xmlns:w16sdtdh="http://schemas.microsoft.com/office/word/2020/wordml/sdtdatahash" xmlns:w16se="http://schemas.microsoft.com/office/word/2015/wordml/symex" mc:Ignorable="w14 w15 w16se w16cid w16 w16cex w16sdtdh">
+<w:styles xmlns:mc="http://schemas.openxmlformats.org/markup-compatibility/2006" xmlns:r="http://schemas.openxmlformats.org/officeDocument/2006/relationships" xmlns:w="http://schemas.openxmlformats.org/wordprocessingml/2006/main" xmlns:w14="http://schemas.microsoft.com/office/word/2010/wordml" xmlns:w15="http://schemas.microsoft.com/office/word/2012/wordml" xmlns:w16se="http://schemas.microsoft.com/office/word/2015/wordml/symex" mc:Ignorable="w14 w15 w16se">
   <w:docDefaults>
     <w:rPrDefault>
       <w:rPr>
         <w:rFonts w:asciiTheme="minorHAnsi" w:eastAsiaTheme="minorHAnsi" w:hAnsiTheme="minorHAnsi" w:cstheme="minorBidi"/>
         <w:sz w:val="24"/>
         <w:szCs w:val="24"/>
-        <w:lang w:val="en-FR" w:eastAsia="en-US" w:bidi="ar-SA"/>
+        <w:lang w:eastAsia="en-US" w:bidi="ar-SA"/>
       </w:rPr>
     </w:rPrDefault>
     <w:pPrDefault/>
   </w:docDefaults>
-  <w:latentStyles w:defLockedState="0" w:defUIPriority="99" w:defSemiHidden="0" w:defUnhideWhenUsed="0" w:defQFormat="0" w:count="376">
+  <w:latentStyles w:defLockedState="0" w:defUIPriority="99" w:defSemiHidden="0" w:defUnhideWhenUsed="0" w:defQFormat="0" w:count="371">
     <w:lsdException w:name="Normal" w:uiPriority="0" w:qFormat="1"/>
     <w:lsdException w:name="heading 1" w:uiPriority="9" w:qFormat="1"/>
     <w:lsdException w:name="heading 2" w:semiHidden="1" w:uiPriority="9" w:unhideWhenUsed="1" w:qFormat="1"/>
@@ -642,23 +1232,18 @@
     <w:lsdException w:name="List Table 5 Dark Accent 6" w:uiPriority="50"/>
     <w:lsdException w:name="List Table 6 Colorful Accent 6" w:uiPriority="51"/>
     <w:lsdException w:name="List Table 7 Colorful Accent 6" w:uiPriority="52"/>
-    <w:lsdException w:name="Mention" w:semiHidden="1" w:unhideWhenUsed="1"/>
-    <w:lsdException w:name="Smart Hyperlink" w:semiHidden="1" w:unhideWhenUsed="1"/>
-    <w:lsdException w:name="Hashtag" w:semiHidden="1" w:unhideWhenUsed="1"/>
-    <w:lsdException w:name="Unresolved Mention" w:semiHidden="1" w:unhideWhenUsed="1"/>
-    <w:lsdException w:name="Smart Link" w:semiHidden="1" w:unhideWhenUsed="1"/>
   </w:latentStyles>
   <w:style w:type="paragraph" w:default="1" w:styleId="Normal">
     <w:name w:val="Normal"/>
     <w:qFormat/>
   </w:style>
-  <w:style w:type="character" w:default="1" w:styleId="DefaultParagraphFont">
+  <w:style w:type="character" w:default="1" w:styleId="Policepardfaut">
     <w:name w:val="Default Paragraph Font"/>
     <w:uiPriority w:val="1"/>
     <w:semiHidden/>
     <w:unhideWhenUsed/>
   </w:style>
-  <w:style w:type="table" w:default="1" w:styleId="TableNormal">
+  <w:style w:type="table" w:default="1" w:styleId="TableauNormal">
     <w:name w:val="Normal Table"/>
     <w:uiPriority w:val="99"/>
     <w:semiHidden/>
@@ -673,13 +1258,13 @@
       </w:tblCellMar>
     </w:tblPr>
   </w:style>
-  <w:style w:type="numbering" w:default="1" w:styleId="NoList">
+  <w:style w:type="numbering" w:default="1" w:styleId="Aucuneliste">
     <w:name w:val="No List"/>
     <w:uiPriority w:val="99"/>
     <w:semiHidden/>
     <w:unhideWhenUsed/>
   </w:style>
-  <w:style w:type="paragraph" w:styleId="ListParagraph">
+  <w:style w:type="paragraph" w:styleId="Paragraphedeliste">
     <w:name w:val="List Paragraph"/>
     <w:basedOn w:val="Normal"/>
     <w:uiPriority w:val="34"/>
@@ -689,6 +1274,22 @@
       <w:ind w:left="720"/>
       <w:contextualSpacing/>
     </w:pPr>
+  </w:style>
+  <w:style w:type="table" w:styleId="Grilledutableau">
+    <w:name w:val="Table Grid"/>
+    <w:basedOn w:val="TableauNormal"/>
+    <w:uiPriority w:val="39"/>
+    <w:rsid w:val="00BA627A"/>
+    <w:tblPr>
+      <w:tblBorders>
+        <w:top w:val="single" w:sz="4" w:space="0" w:color="auto"/>
+        <w:left w:val="single" w:sz="4" w:space="0" w:color="auto"/>
+        <w:bottom w:val="single" w:sz="4" w:space="0" w:color="auto"/>
+        <w:right w:val="single" w:sz="4" w:space="0" w:color="auto"/>
+        <w:insideH w:val="single" w:sz="4" w:space="0" w:color="auto"/>
+        <w:insideV w:val="single" w:sz="4" w:space="0" w:color="auto"/>
+      </w:tblBorders>
+    </w:tblPr>
   </w:style>
 </w:styles>
 </file>

</xml_diff>

<commit_message>
Programme coefficients.pl pour déterminer le coefficient d'une case en fonction de ses coordonnées
</commit_message>
<xml_diff>
--- a/OTHELLO(To_Do_List).docx
+++ b/OTHELLO(To_Do_List).docx
@@ -10,7 +10,6 @@
           <w:bCs/>
           <w:sz w:val="28"/>
           <w:szCs w:val="28"/>
-          <w:lang w:val="fr-FR"/>
         </w:rPr>
       </w:pPr>
       <w:r>
@@ -19,7 +18,6 @@
           <w:bCs/>
           <w:sz w:val="28"/>
           <w:szCs w:val="28"/>
-          <w:lang w:val="fr-FR"/>
         </w:rPr>
         <w:t>ALIA OTHELLO</w:t>
       </w:r>
@@ -32,7 +30,6 @@
           <w:bCs/>
           <w:sz w:val="28"/>
           <w:szCs w:val="28"/>
-          <w:lang w:val="fr-FR"/>
         </w:rPr>
       </w:pPr>
     </w:p>
@@ -44,7 +41,6 @@
           <w:bCs/>
           <w:sz w:val="28"/>
           <w:szCs w:val="28"/>
-          <w:lang w:val="fr-FR"/>
         </w:rPr>
       </w:pPr>
       <w:r>
@@ -53,7 +49,6 @@
           <w:bCs/>
           <w:sz w:val="28"/>
           <w:szCs w:val="28"/>
-          <w:lang w:val="fr-FR"/>
         </w:rPr>
         <w:t>TO DO LIST</w:t>
       </w:r>
@@ -61,24 +56,12 @@
     <w:p>
       <w:pPr>
         <w:jc w:val="center"/>
-        <w:rPr>
-          <w:lang w:val="fr-FR"/>
-        </w:rPr>
       </w:pPr>
     </w:p>
-    <w:p>
-      <w:pPr>
-        <w:rPr>
-          <w:lang w:val="fr-FR"/>
-        </w:rPr>
-      </w:pPr>
-    </w:p>
+    <w:p/>
     <w:p>
       <w:pPr>
         <w:pStyle w:val="Paragraphedeliste"/>
-        <w:rPr>
-          <w:lang w:val="fr-FR"/>
-        </w:rPr>
       </w:pPr>
     </w:p>
     <w:tbl>
@@ -106,13 +89,11 @@
               <w:jc w:val="center"/>
               <w:rPr>
                 <w:b/>
-                <w:lang w:val="fr-FR"/>
               </w:rPr>
             </w:pPr>
             <w:r>
               <w:rPr>
                 <w:b/>
-                <w:lang w:val="fr-FR"/>
               </w:rPr>
               <w:t>TO DO</w:t>
             </w:r>
@@ -127,13 +108,11 @@
               <w:jc w:val="center"/>
               <w:rPr>
                 <w:b/>
-                <w:lang w:val="fr-FR"/>
               </w:rPr>
             </w:pPr>
             <w:r>
               <w:rPr>
                 <w:b/>
-                <w:lang w:val="fr-FR"/>
               </w:rPr>
               <w:t>IN PROGRESS</w:t>
             </w:r>
@@ -148,13 +127,11 @@
               <w:jc w:val="center"/>
               <w:rPr>
                 <w:b/>
-                <w:lang w:val="fr-FR"/>
               </w:rPr>
             </w:pPr>
             <w:r>
               <w:rPr>
                 <w:b/>
-                <w:lang w:val="fr-FR"/>
               </w:rPr>
               <w:t>DONE</w:t>
             </w:r>
@@ -172,71 +149,32 @@
           <w:p>
             <w:pPr>
               <w:pStyle w:val="Paragraphedeliste"/>
-              <w:rPr>
-                <w:lang w:val="fr-FR"/>
-              </w:rPr>
-            </w:pPr>
-          </w:p>
-        </w:tc>
-        <w:tc>
-          <w:tcPr>
-            <w:tcW w:w="2254" w:type="dxa"/>
-          </w:tcPr>
-          <w:p>
-            <w:pPr>
-              <w:rPr>
-                <w:lang w:val="fr-FR"/>
-              </w:rPr>
-            </w:pPr>
-          </w:p>
-        </w:tc>
-        <w:tc>
-          <w:tcPr>
-            <w:tcW w:w="2254" w:type="dxa"/>
-          </w:tcPr>
-          <w:p>
-            <w:pPr>
-              <w:rPr>
-                <w:lang w:val="fr-FR"/>
-              </w:rPr>
-            </w:pPr>
-            <w:proofErr w:type="spellStart"/>
+            </w:pPr>
+          </w:p>
+        </w:tc>
+        <w:tc>
+          <w:tcPr>
+            <w:tcW w:w="2254" w:type="dxa"/>
+          </w:tcPr>
+          <w:p/>
+        </w:tc>
+        <w:tc>
+          <w:tcPr>
+            <w:tcW w:w="2254" w:type="dxa"/>
+          </w:tcPr>
+          <w:p>
             <w:proofErr w:type="gramStart"/>
             <w:r>
-              <w:rPr>
-                <w:lang w:val="fr-FR"/>
-              </w:rPr>
               <w:t>caseVide</w:t>
             </w:r>
-            <w:proofErr w:type="spellEnd"/>
             <w:proofErr w:type="gramEnd"/>
             <w:r>
-              <w:rPr>
-                <w:lang w:val="fr-FR"/>
-              </w:rPr>
-              <w:t>(</w:t>
-            </w:r>
-            <w:proofErr w:type="spellStart"/>
-            <w:r>
-              <w:rPr>
-                <w:lang w:val="fr-FR"/>
-              </w:rPr>
-              <w:t>Grid,Row,Column</w:t>
-            </w:r>
-            <w:proofErr w:type="spellEnd"/>
-            <w:r>
-              <w:rPr>
-                <w:lang w:val="fr-FR"/>
-              </w:rPr>
-              <w:t>)</w:t>
-            </w:r>
-          </w:p>
-          <w:p>
-            <w:pPr>
-              <w:jc w:val="center"/>
-              <w:rPr>
-                <w:lang w:val="fr-FR"/>
-              </w:rPr>
+              <w:t>(Grid,Row,Column)</w:t>
+            </w:r>
+          </w:p>
+          <w:p>
+            <w:pPr>
+              <w:jc w:val="center"/>
             </w:pPr>
           </w:p>
         </w:tc>
@@ -252,50 +190,29 @@
           <w:p>
             <w:pPr>
               <w:jc w:val="center"/>
-              <w:rPr>
-                <w:lang w:val="fr-FR"/>
-              </w:rPr>
             </w:pPr>
             <w:proofErr w:type="spellStart"/>
             <w:r>
-              <w:rPr>
-                <w:lang w:val="fr-FR"/>
-              </w:rPr>
               <w:t>IsFinal</w:t>
             </w:r>
             <w:proofErr w:type="spellEnd"/>
             <w:r>
-              <w:rPr>
-                <w:lang w:val="fr-FR"/>
-              </w:rPr>
               <w:t>(</w:t>
             </w:r>
             <w:proofErr w:type="spellStart"/>
             <w:r>
-              <w:rPr>
-                <w:lang w:val="fr-FR"/>
-              </w:rPr>
               <w:t>Grid</w:t>
             </w:r>
             <w:proofErr w:type="spellEnd"/>
             <w:r>
-              <w:rPr>
-                <w:lang w:val="fr-FR"/>
-              </w:rPr>
               <w:t>)</w:t>
             </w:r>
           </w:p>
           <w:p>
             <w:pPr>
               <w:jc w:val="center"/>
-              <w:rPr>
-                <w:lang w:val="fr-FR"/>
-              </w:rPr>
-            </w:pPr>
-            <w:r>
-              <w:rPr>
-                <w:lang w:val="fr-FR"/>
-              </w:rPr>
+            </w:pPr>
+            <w:r>
               <w:t>Indique si le jeu est fini</w:t>
             </w:r>
           </w:p>
@@ -304,25 +221,13 @@
           <w:tcPr>
             <w:tcW w:w="2254" w:type="dxa"/>
           </w:tcPr>
-          <w:p>
-            <w:pPr>
-              <w:rPr>
-                <w:lang w:val="fr-FR"/>
-              </w:rPr>
-            </w:pPr>
-          </w:p>
-        </w:tc>
-        <w:tc>
-          <w:tcPr>
-            <w:tcW w:w="2254" w:type="dxa"/>
-          </w:tcPr>
-          <w:p>
-            <w:pPr>
-              <w:rPr>
-                <w:lang w:val="fr-FR"/>
-              </w:rPr>
-            </w:pPr>
-          </w:p>
+          <w:p/>
+        </w:tc>
+        <w:tc>
+          <w:tcPr>
+            <w:tcW w:w="2254" w:type="dxa"/>
+          </w:tcPr>
+          <w:p/>
         </w:tc>
       </w:tr>
       <w:tr>
@@ -336,85 +241,51 @@
           <w:p>
             <w:pPr>
               <w:jc w:val="center"/>
-              <w:rPr>
-                <w:lang w:val="fr-FR"/>
-              </w:rPr>
             </w:pPr>
             <w:proofErr w:type="spellStart"/>
             <w:r>
-              <w:rPr>
-                <w:lang w:val="fr-FR"/>
-              </w:rPr>
               <w:t>PossibleMove</w:t>
             </w:r>
             <w:proofErr w:type="spellEnd"/>
             <w:r>
-              <w:rPr>
-                <w:lang w:val="fr-FR"/>
-              </w:rPr>
               <w:t>(</w:t>
             </w:r>
             <w:proofErr w:type="spellStart"/>
             <w:proofErr w:type="gramStart"/>
             <w:r>
-              <w:rPr>
-                <w:lang w:val="fr-FR"/>
-              </w:rPr>
               <w:t>Grid,Row</w:t>
             </w:r>
             <w:proofErr w:type="gramEnd"/>
             <w:r>
-              <w:rPr>
-                <w:lang w:val="fr-FR"/>
-              </w:rPr>
               <w:t>,Column</w:t>
             </w:r>
             <w:proofErr w:type="spellEnd"/>
             <w:r>
-              <w:rPr>
-                <w:lang w:val="fr-FR"/>
-              </w:rPr>
               <w:t>)</w:t>
             </w:r>
           </w:p>
           <w:p>
             <w:pPr>
               <w:jc w:val="center"/>
-              <w:rPr>
-                <w:lang w:val="fr-FR"/>
-              </w:rPr>
-            </w:pPr>
-            <w:r>
-              <w:rPr>
-                <w:lang w:val="fr-FR"/>
-              </w:rPr>
+            </w:pPr>
+            <w:r>
               <w:t>Indique si on peut jouer un pion dans cette case</w:t>
             </w:r>
-          </w:p>
-        </w:tc>
-        <w:tc>
-          <w:tcPr>
-            <w:tcW w:w="2254" w:type="dxa"/>
-          </w:tcPr>
-          <w:p>
-            <w:pPr>
-              <w:rPr>
-                <w:lang w:val="fr-FR"/>
-              </w:rPr>
-            </w:pPr>
-          </w:p>
-        </w:tc>
-        <w:tc>
-          <w:tcPr>
-            <w:tcW w:w="2254" w:type="dxa"/>
-          </w:tcPr>
-          <w:p>
-            <w:pPr>
-              <w:rPr>
-                <w:lang w:val="fr-FR"/>
-              </w:rPr>
-            </w:pPr>
-          </w:p>
+            <w:bookmarkStart w:id="0" w:name="_GoBack"/>
+            <w:bookmarkEnd w:id="0"/>
+          </w:p>
+        </w:tc>
+        <w:tc>
+          <w:tcPr>
+            <w:tcW w:w="2254" w:type="dxa"/>
+          </w:tcPr>
+          <w:p/>
+        </w:tc>
+        <w:tc>
+          <w:tcPr>
+            <w:tcW w:w="2254" w:type="dxa"/>
+          </w:tcPr>
+          <w:p/>
         </w:tc>
       </w:tr>
       <w:tr>
@@ -428,82 +299,48 @@
           <w:p>
             <w:pPr>
               <w:jc w:val="center"/>
-              <w:rPr>
-                <w:lang w:val="fr-FR"/>
-              </w:rPr>
-            </w:pPr>
-            <w:proofErr w:type="spellStart"/>
-            <w:r>
-              <w:rPr>
-                <w:lang w:val="fr-FR"/>
-              </w:rPr>
-              <w:t>CoeffCase</w:t>
-            </w:r>
-            <w:proofErr w:type="spellEnd"/>
-            <w:r>
-              <w:rPr>
-                <w:lang w:val="fr-FR"/>
-              </w:rPr>
-              <w:t>(</w:t>
-            </w:r>
+            </w:pPr>
+          </w:p>
+        </w:tc>
+        <w:tc>
+          <w:tcPr>
+            <w:tcW w:w="2254" w:type="dxa"/>
+          </w:tcPr>
+          <w:p/>
+        </w:tc>
+        <w:tc>
+          <w:tcPr>
+            <w:tcW w:w="2254" w:type="dxa"/>
+          </w:tcPr>
+          <w:p>
+            <w:pPr>
+              <w:jc w:val="center"/>
+            </w:pPr>
             <w:proofErr w:type="spellStart"/>
             <w:proofErr w:type="gramStart"/>
             <w:r>
-              <w:rPr>
-                <w:lang w:val="fr-FR"/>
-              </w:rPr>
-              <w:t>Row,Column</w:t>
+              <w:t>coeffCase</w:t>
             </w:r>
             <w:proofErr w:type="spellEnd"/>
             <w:proofErr w:type="gramEnd"/>
             <w:r>
-              <w:rPr>
-                <w:lang w:val="fr-FR"/>
-              </w:rPr>
+              <w:t>(</w:t>
+            </w:r>
+            <w:proofErr w:type="spellStart"/>
+            <w:r>
+              <w:t>Row,Column</w:t>
+            </w:r>
+            <w:proofErr w:type="spellEnd"/>
+            <w:r>
               <w:t>)</w:t>
             </w:r>
           </w:p>
           <w:p>
             <w:pPr>
               <w:jc w:val="center"/>
-              <w:rPr>
-                <w:lang w:val="fr-FR"/>
-              </w:rPr>
-            </w:pPr>
-            <w:r>
-              <w:rPr>
-                <w:lang w:val="fr-FR"/>
-              </w:rPr>
-              <w:t>Indique la valeur d’une case pour la fonction d’évaluation</w:t>
-            </w:r>
-          </w:p>
-        </w:tc>
-        <w:tc>
-          <w:tcPr>
-            <w:tcW w:w="2254" w:type="dxa"/>
-          </w:tcPr>
-          <w:p>
-            <w:pPr>
-              <w:rPr>
-                <w:lang w:val="fr-FR"/>
-              </w:rPr>
-            </w:pPr>
-          </w:p>
-        </w:tc>
-        <w:tc>
-          <w:tcPr>
-            <w:tcW w:w="2254" w:type="dxa"/>
-          </w:tcPr>
-          <w:p>
-            <w:pPr>
-              <w:rPr>
-                <w:lang w:val="fr-FR"/>
-              </w:rPr>
-            </w:pPr>
-          </w:p>
-        </w:tc>
-        <w:bookmarkStart w:id="0" w:name="_GoBack"/>
-        <w:bookmarkEnd w:id="0"/>
+            </w:pPr>
+          </w:p>
+        </w:tc>
       </w:tr>
       <w:tr>
         <w:trPr>
@@ -516,52 +353,31 @@
           <w:p>
             <w:pPr>
               <w:jc w:val="center"/>
-              <w:rPr>
-                <w:lang w:val="fr-FR"/>
-              </w:rPr>
             </w:pPr>
             <w:proofErr w:type="spellStart"/>
             <w:r>
-              <w:rPr>
-                <w:lang w:val="fr-FR"/>
-              </w:rPr>
               <w:t>NextMove</w:t>
             </w:r>
             <w:proofErr w:type="spellEnd"/>
             <w:r>
-              <w:rPr>
-                <w:lang w:val="fr-FR"/>
-              </w:rPr>
               <w:t>(</w:t>
             </w:r>
             <w:proofErr w:type="spellStart"/>
             <w:proofErr w:type="gramStart"/>
             <w:r>
-              <w:rPr>
-                <w:lang w:val="fr-FR"/>
-              </w:rPr>
               <w:t>Grid,GridOut</w:t>
             </w:r>
             <w:proofErr w:type="spellEnd"/>
             <w:proofErr w:type="gramEnd"/>
             <w:r>
-              <w:rPr>
-                <w:lang w:val="fr-FR"/>
-              </w:rPr>
               <w:t>)</w:t>
             </w:r>
           </w:p>
           <w:p>
             <w:pPr>
               <w:jc w:val="center"/>
-              <w:rPr>
-                <w:lang w:val="fr-FR"/>
-              </w:rPr>
-            </w:pPr>
-            <w:r>
-              <w:rPr>
-                <w:lang w:val="fr-FR"/>
-              </w:rPr>
+            </w:pPr>
+            <w:r>
               <w:t>Donne la configuration obtenue après avoir joué un coup</w:t>
             </w:r>
           </w:p>
@@ -570,25 +386,13 @@
           <w:tcPr>
             <w:tcW w:w="2254" w:type="dxa"/>
           </w:tcPr>
-          <w:p>
-            <w:pPr>
-              <w:rPr>
-                <w:lang w:val="fr-FR"/>
-              </w:rPr>
-            </w:pPr>
-          </w:p>
-        </w:tc>
-        <w:tc>
-          <w:tcPr>
-            <w:tcW w:w="2254" w:type="dxa"/>
-          </w:tcPr>
-          <w:p>
-            <w:pPr>
-              <w:rPr>
-                <w:lang w:val="fr-FR"/>
-              </w:rPr>
-            </w:pPr>
-          </w:p>
+          <w:p/>
+        </w:tc>
+        <w:tc>
+          <w:tcPr>
+            <w:tcW w:w="2254" w:type="dxa"/>
+          </w:tcPr>
+          <w:p/>
         </w:tc>
       </w:tr>
       <w:tr>
@@ -599,41 +403,23 @@
           <w:tcPr>
             <w:tcW w:w="3666" w:type="dxa"/>
           </w:tcPr>
-          <w:p>
-            <w:pPr>
-              <w:rPr>
-                <w:lang w:val="fr-FR"/>
-              </w:rPr>
-            </w:pPr>
-          </w:p>
-        </w:tc>
-        <w:tc>
-          <w:tcPr>
-            <w:tcW w:w="2254" w:type="dxa"/>
-          </w:tcPr>
-          <w:p>
-            <w:pPr>
-              <w:rPr>
-                <w:lang w:val="fr-FR"/>
-              </w:rPr>
-            </w:pPr>
-          </w:p>
-        </w:tc>
-        <w:tc>
-          <w:tcPr>
-            <w:tcW w:w="2254" w:type="dxa"/>
-          </w:tcPr>
-          <w:p>
-            <w:pPr>
-              <w:jc w:val="center"/>
-              <w:rPr>
-                <w:lang w:val="fr-FR"/>
-              </w:rPr>
-            </w:pPr>
-            <w:r>
-              <w:rPr>
-                <w:lang w:val="fr-FR"/>
-              </w:rPr>
+          <w:p/>
+        </w:tc>
+        <w:tc>
+          <w:tcPr>
+            <w:tcW w:w="2254" w:type="dxa"/>
+          </w:tcPr>
+          <w:p/>
+        </w:tc>
+        <w:tc>
+          <w:tcPr>
+            <w:tcW w:w="2254" w:type="dxa"/>
+          </w:tcPr>
+          <w:p>
+            <w:pPr>
+              <w:jc w:val="center"/>
+            </w:pPr>
+            <w:r>
               <w:t>Max/Min(Liste)</w:t>
             </w:r>
           </w:p>
@@ -647,76 +433,43 @@
           <w:tcPr>
             <w:tcW w:w="3666" w:type="dxa"/>
           </w:tcPr>
-          <w:p>
-            <w:pPr>
-              <w:rPr>
-                <w:lang w:val="fr-FR"/>
-              </w:rPr>
-            </w:pPr>
-          </w:p>
-        </w:tc>
-        <w:tc>
-          <w:tcPr>
-            <w:tcW w:w="2254" w:type="dxa"/>
-          </w:tcPr>
-          <w:p>
-            <w:pPr>
-              <w:rPr>
-                <w:lang w:val="fr-FR"/>
-              </w:rPr>
-            </w:pPr>
-          </w:p>
-        </w:tc>
-        <w:tc>
-          <w:tcPr>
-            <w:tcW w:w="2254" w:type="dxa"/>
-          </w:tcPr>
-          <w:p>
-            <w:pPr>
-              <w:jc w:val="center"/>
-              <w:rPr>
-                <w:lang w:val="fr-FR"/>
-              </w:rPr>
+          <w:p/>
+        </w:tc>
+        <w:tc>
+          <w:tcPr>
+            <w:tcW w:w="2254" w:type="dxa"/>
+          </w:tcPr>
+          <w:p/>
+        </w:tc>
+        <w:tc>
+          <w:tcPr>
+            <w:tcW w:w="2254" w:type="dxa"/>
+          </w:tcPr>
+          <w:p>
+            <w:pPr>
+              <w:jc w:val="center"/>
             </w:pPr>
             <w:proofErr w:type="spellStart"/>
             <w:r>
-              <w:rPr>
-                <w:lang w:val="fr-FR"/>
-              </w:rPr>
               <w:t>Eval</w:t>
             </w:r>
             <w:proofErr w:type="spellEnd"/>
             <w:r>
-              <w:rPr>
-                <w:lang w:val="fr-FR"/>
-              </w:rPr>
               <w:t>(</w:t>
             </w:r>
             <w:proofErr w:type="spellStart"/>
             <w:r>
-              <w:rPr>
-                <w:lang w:val="fr-FR"/>
-              </w:rPr>
               <w:t>Grid,Player</w:t>
             </w:r>
             <w:proofErr w:type="spellEnd"/>
             <w:r>
-              <w:rPr>
-                <w:lang w:val="fr-FR"/>
-              </w:rPr>
               <w:t>)</w:t>
             </w:r>
           </w:p>
         </w:tc>
       </w:tr>
     </w:tbl>
-    <w:p>
-      <w:pPr>
-        <w:rPr>
-          <w:lang w:val="fr-FR"/>
-        </w:rPr>
-      </w:pPr>
-    </w:p>
+    <w:p/>
     <w:sectPr>
       <w:pgSz w:w="11906" w:h="16838"/>
       <w:pgMar w:top="1440" w:right="1440" w:bottom="1440" w:left="1440" w:header="708" w:footer="708" w:gutter="0"/>
@@ -855,7 +608,7 @@
         <w:rFonts w:asciiTheme="minorHAnsi" w:eastAsiaTheme="minorHAnsi" w:hAnsiTheme="minorHAnsi" w:cstheme="minorBidi"/>
         <w:sz w:val="24"/>
         <w:szCs w:val="24"/>
-        <w:lang w:eastAsia="en-US" w:bidi="ar-SA"/>
+        <w:lang w:val="fr-FR" w:eastAsia="en-US" w:bidi="ar-SA"/>
       </w:rPr>
     </w:rPrDefault>
     <w:pPrDefault/>

</xml_diff>

<commit_message>
Terminé la fonction d'évaluation sur toute la grille
</commit_message>
<xml_diff>
--- a/OTHELLO(To_Do_List).docx
+++ b/OTHELLO(To_Do_List).docx
@@ -271,8 +271,6 @@
             <w:r>
               <w:t>Indique si on peut jouer un pion dans cette case</w:t>
             </w:r>
-            <w:bookmarkStart w:id="0" w:name="_GoBack"/>
-            <w:bookmarkEnd w:id="0"/>
           </w:p>
         </w:tc>
         <w:tc>
@@ -287,6 +285,8 @@
           </w:tcPr>
           <w:p/>
         </w:tc>
+        <w:bookmarkStart w:id="0" w:name="_GoBack"/>
+        <w:bookmarkEnd w:id="0"/>
       </w:tr>
       <w:tr>
         <w:trPr>
@@ -465,6 +465,53 @@
             <w:r>
               <w:t>)</w:t>
             </w:r>
+          </w:p>
+        </w:tc>
+      </w:tr>
+      <w:tr>
+        <w:trPr>
+          <w:jc w:val="center"/>
+        </w:trPr>
+        <w:tc>
+          <w:tcPr>
+            <w:tcW w:w="3666" w:type="dxa"/>
+          </w:tcPr>
+          <w:p>
+            <w:pPr>
+              <w:jc w:val="center"/>
+            </w:pPr>
+            <w:proofErr w:type="spellStart"/>
+            <w:r>
+              <w:t>IsAdjacent</w:t>
+            </w:r>
+            <w:proofErr w:type="spellEnd"/>
+            <w:r>
+              <w:t>(</w:t>
+            </w:r>
+            <w:proofErr w:type="spellStart"/>
+            <w:r>
+              <w:t>Grid,Row,Column</w:t>
+            </w:r>
+            <w:proofErr w:type="spellEnd"/>
+            <w:r>
+              <w:t>)</w:t>
+            </w:r>
+          </w:p>
+        </w:tc>
+        <w:tc>
+          <w:tcPr>
+            <w:tcW w:w="2254" w:type="dxa"/>
+          </w:tcPr>
+          <w:p/>
+        </w:tc>
+        <w:tc>
+          <w:tcPr>
+            <w:tcW w:w="2254" w:type="dxa"/>
+          </w:tcPr>
+          <w:p>
+            <w:pPr>
+              <w:jc w:val="center"/>
+            </w:pPr>
           </w:p>
         </w:tc>
       </w:tr>

</xml_diff>